<commit_message>
MSA exercise update 2022 1.0
</commit_message>
<xml_diff>
--- a/03_multiple_sequence_alignment/exercises/exercise_1_multiple_alignment_using_NCBI_BLAST_online.docx
+++ b/03_multiple_sequence_alignment/exercises/exercise_1_multiple_alignment_using_NCBI_BLAST_online.docx
@@ -1,6 +1,6 @@
 
 <file path=word/document.xml><?xml version="1.0" encoding="utf-8"?>
-<w:document xmlns:wpc="http://schemas.microsoft.com/office/word/2010/wordprocessingCanvas" xmlns:cx="http://schemas.microsoft.com/office/drawing/2014/chartex" xmlns:cx1="http://schemas.microsoft.com/office/drawing/2015/9/8/chartex" xmlns:cx2="http://schemas.microsoft.com/office/drawing/2015/10/21/chartex" xmlns:cx3="http://schemas.microsoft.com/office/drawing/2016/5/9/chartex" xmlns:cx4="http://schemas.microsoft.com/office/drawing/2016/5/10/chartex" xmlns:cx5="http://schemas.microsoft.com/office/drawing/2016/5/11/chartex" xmlns:cx6="http://schemas.microsoft.com/office/drawing/2016/5/12/chartex" xmlns:cx7="http://schemas.microsoft.com/office/drawing/2016/5/13/chartex" xmlns:cx8="http://schemas.microsoft.com/office/drawing/2016/5/14/chartex" xmlns:mc="http://schemas.openxmlformats.org/markup-compatibility/2006" xmlns:aink="http://schemas.microsoft.com/office/drawing/2016/ink" xmlns:am3d="http://schemas.microsoft.com/office/drawing/2017/model3d" xmlns:o="urn:schemas-microsoft-com:office:office" xmlns:r="http://schemas.openxmlformats.org/officeDocument/2006/relationships" xmlns:m="http://schemas.openxmlformats.org/officeDocument/2006/math" xmlns:v="urn:schemas-microsoft-com:vml" xmlns:wp14="http://schemas.microsoft.com/office/word/2010/wordprocessingDrawing" xmlns:wp="http://schemas.openxmlformats.org/drawingml/2006/wordprocessingDrawing" xmlns:w10="urn:schemas-microsoft-com:office:word" xmlns:w="http://schemas.openxmlformats.org/wordprocessingml/2006/main" xmlns:w14="http://schemas.microsoft.com/office/word/2010/wordml" xmlns:w15="http://schemas.microsoft.com/office/word/2012/wordml" xmlns:w16cex="http://schemas.microsoft.com/office/word/2018/wordml/cex" xmlns:w16cid="http://schemas.microsoft.com/office/word/2016/wordml/cid" xmlns:w16="http://schemas.microsoft.com/office/word/2018/wordml" xmlns:w16se="http://schemas.microsoft.com/office/word/2015/wordml/symex" xmlns:wpg="http://schemas.microsoft.com/office/word/2010/wordprocessingGroup" xmlns:wpi="http://schemas.microsoft.com/office/word/2010/wordprocessingInk" xmlns:wne="http://schemas.microsoft.com/office/word/2006/wordml" xmlns:wps="http://schemas.microsoft.com/office/word/2010/wordprocessingShape" mc:Ignorable="w14 w15 w16se w16cid w16 w16cex wp14">
+<w:document xmlns:wpc="http://schemas.microsoft.com/office/word/2010/wordprocessingCanvas" xmlns:cx="http://schemas.microsoft.com/office/drawing/2014/chartex" xmlns:cx1="http://schemas.microsoft.com/office/drawing/2015/9/8/chartex" xmlns:cx2="http://schemas.microsoft.com/office/drawing/2015/10/21/chartex" xmlns:cx3="http://schemas.microsoft.com/office/drawing/2016/5/9/chartex" xmlns:cx4="http://schemas.microsoft.com/office/drawing/2016/5/10/chartex" xmlns:cx5="http://schemas.microsoft.com/office/drawing/2016/5/11/chartex" xmlns:cx6="http://schemas.microsoft.com/office/drawing/2016/5/12/chartex" xmlns:cx7="http://schemas.microsoft.com/office/drawing/2016/5/13/chartex" xmlns:cx8="http://schemas.microsoft.com/office/drawing/2016/5/14/chartex" xmlns:mc="http://schemas.openxmlformats.org/markup-compatibility/2006" xmlns:aink="http://schemas.microsoft.com/office/drawing/2016/ink" xmlns:am3d="http://schemas.microsoft.com/office/drawing/2017/model3d" xmlns:o="urn:schemas-microsoft-com:office:office" xmlns:r="http://schemas.openxmlformats.org/officeDocument/2006/relationships" xmlns:m="http://schemas.openxmlformats.org/officeDocument/2006/math" xmlns:v="urn:schemas-microsoft-com:vml" xmlns:wp14="http://schemas.microsoft.com/office/word/2010/wordprocessingDrawing" xmlns:wp="http://schemas.openxmlformats.org/drawingml/2006/wordprocessingDrawing" xmlns:w10="urn:schemas-microsoft-com:office:word" xmlns:w="http://schemas.openxmlformats.org/wordprocessingml/2006/main" xmlns:w14="http://schemas.microsoft.com/office/word/2010/wordml" xmlns:w15="http://schemas.microsoft.com/office/word/2012/wordml" xmlns:w16cid="http://schemas.microsoft.com/office/word/2016/wordml/cid" xmlns:w16se="http://schemas.microsoft.com/office/word/2015/wordml/symex" xmlns:wpg="http://schemas.microsoft.com/office/word/2010/wordprocessingGroup" xmlns:wpi="http://schemas.microsoft.com/office/word/2010/wordprocessingInk" xmlns:wne="http://schemas.microsoft.com/office/word/2006/wordml" xmlns:wps="http://schemas.microsoft.com/office/word/2010/wordprocessingShape" mc:Ignorable="w14 w15 w16se w16cid wp14">
   <w:body>
     <w:p>
       <w:pPr>
@@ -470,7 +470,6 @@
         <w:rPr>
           <w:rFonts w:ascii="Arial" w:hAnsi="Arial"/>
           <w:sz w:val="22"/>
-          <w:lang w:val="de-CH"/>
         </w:rPr>
         <w:t>s</w:t>
       </w:r>
@@ -724,7 +723,21 @@
         <w:rPr>
           <w:rFonts w:ascii="Arial" w:hAnsi="Arial"/>
         </w:rPr>
-        <w:t xml:space="preserve">atin name, or at least parts of it ? … </w:t>
+        <w:t xml:space="preserve">atin name, or at least parts of </w:t>
+      </w:r>
+      <w:proofErr w:type="gramStart"/>
+      <w:r>
+        <w:rPr>
+          <w:rFonts w:ascii="Arial" w:hAnsi="Arial"/>
+        </w:rPr>
+        <w:t>it ?</w:t>
+      </w:r>
+      <w:proofErr w:type="gramEnd"/>
+      <w:r>
+        <w:rPr>
+          <w:rFonts w:ascii="Arial" w:hAnsi="Arial"/>
+        </w:rPr>
+        <w:t xml:space="preserve"> … </w:t>
       </w:r>
       <w:r>
         <w:rPr>
@@ -831,13 +844,38 @@
           <w:rFonts w:ascii="Arial" w:hAnsi="Arial"/>
           <w:i/>
         </w:rPr>
-        <w:t xml:space="preserve"> ‘fosmidomycin resistence</w:t>
-      </w:r>
+        <w:t xml:space="preserve"> ‘</w:t>
+      </w:r>
+      <w:proofErr w:type="spellStart"/>
       <w:r>
         <w:rPr>
           <w:rFonts w:ascii="Arial" w:hAnsi="Arial"/>
           <w:i/>
         </w:rPr>
+        <w:t>fosmidomycin</w:t>
+      </w:r>
+      <w:proofErr w:type="spellEnd"/>
+      <w:r>
+        <w:rPr>
+          <w:rFonts w:ascii="Arial" w:hAnsi="Arial"/>
+          <w:i/>
+        </w:rPr>
+        <w:t xml:space="preserve"> </w:t>
+      </w:r>
+      <w:proofErr w:type="spellStart"/>
+      <w:r>
+        <w:rPr>
+          <w:rFonts w:ascii="Arial" w:hAnsi="Arial"/>
+          <w:i/>
+        </w:rPr>
+        <w:t>resistence</w:t>
+      </w:r>
+      <w:proofErr w:type="spellEnd"/>
+      <w:r>
+        <w:rPr>
+          <w:rFonts w:ascii="Arial" w:hAnsi="Arial"/>
+          <w:i/>
+        </w:rPr>
         <w:t xml:space="preserve"> proteins</w:t>
       </w:r>
       <w:r>
@@ -845,13 +883,29 @@
           <w:rFonts w:ascii="Arial" w:hAnsi="Arial"/>
           <w:i/>
         </w:rPr>
-        <w:t xml:space="preserve">’ … what is fosmidomycin? </w:t>
-      </w:r>
+        <w:t xml:space="preserve">’ … what is </w:t>
+      </w:r>
+      <w:proofErr w:type="spellStart"/>
       <w:r>
         <w:rPr>
           <w:rFonts w:ascii="Arial" w:hAnsi="Arial"/>
           <w:i/>
         </w:rPr>
+        <w:t>fosmidomycin</w:t>
+      </w:r>
+      <w:proofErr w:type="spellEnd"/>
+      <w:r>
+        <w:rPr>
+          <w:rFonts w:ascii="Arial" w:hAnsi="Arial"/>
+          <w:i/>
+        </w:rPr>
+        <w:t xml:space="preserve">? </w:t>
+      </w:r>
+      <w:r>
+        <w:rPr>
+          <w:rFonts w:ascii="Arial" w:hAnsi="Arial"/>
+          <w:i/>
+        </w:rPr>
         <w:t>a</w:t>
       </w:r>
       <w:r>
@@ -998,7 +1052,21 @@
         <w:rPr>
           <w:rFonts w:ascii="Arial" w:hAnsi="Arial"/>
         </w:rPr>
-        <w:t xml:space="preserve"> – this is your first multiple sequence alignment. Our test protein is shown at the very top … try to look around and understand what you see. What do the positions labeled ‘-‘ mean? Sometimes there are square brackets with numbers ‘[20]’, what might those mean?</w:t>
+        <w:t xml:space="preserve"> – this is your first multiple sequence alignment. Our test protein is shown at the very top … try to look around and understand what you see. What do the positions labeled ‘</w:t>
+      </w:r>
+      <w:proofErr w:type="gramStart"/>
+      <w:r>
+        <w:rPr>
+          <w:rFonts w:ascii="Arial" w:hAnsi="Arial"/>
+        </w:rPr>
+        <w:t>-‘ mean</w:t>
+      </w:r>
+      <w:proofErr w:type="gramEnd"/>
+      <w:r>
+        <w:rPr>
+          <w:rFonts w:ascii="Arial" w:hAnsi="Arial"/>
+        </w:rPr>
+        <w:t>? Sometimes there are square brackets with numbers ‘[20]’, what might those mean?</w:t>
       </w:r>
     </w:p>
     <w:p>
@@ -1076,13 +1144,29 @@
           <w:rFonts w:ascii="Arial" w:hAnsi="Arial"/>
           <w:i/>
         </w:rPr>
-        <w:t xml:space="preserve">[indeed there is, towards the end. This is the most ‘conserved’ part, and hence likely the most important and characteristic part of the family. It forms </w:t>
-      </w:r>
+        <w:t>[</w:t>
+      </w:r>
+      <w:proofErr w:type="gramStart"/>
       <w:r>
         <w:rPr>
           <w:rFonts w:ascii="Arial" w:hAnsi="Arial"/>
           <w:i/>
         </w:rPr>
+        <w:t>indeed</w:t>
+      </w:r>
+      <w:proofErr w:type="gramEnd"/>
+      <w:r>
+        <w:rPr>
+          <w:rFonts w:ascii="Arial" w:hAnsi="Arial"/>
+          <w:i/>
+        </w:rPr>
+        <w:t xml:space="preserve"> there is, towards the end. This is the most ‘conserved’ part, and hence likely the most important and characteristic part of the family. It forms </w:t>
+      </w:r>
+      <w:r>
+        <w:rPr>
+          <w:rFonts w:ascii="Arial" w:hAnsi="Arial"/>
+          <w:i/>
+        </w:rPr>
         <w:t xml:space="preserve">part of </w:t>
       </w:r>
       <w:r>
@@ -1125,7 +1209,6 @@
           <w:rFonts w:ascii="Arial" w:hAnsi="Arial"/>
           <w:sz w:val="20"/>
           <w:szCs w:val="20"/>
-          <w:lang w:val="de-CH"/>
         </w:rPr>
         <w:t>i</w:t>
       </w:r>
@@ -1142,7 +1225,6 @@
           <w:rFonts w:ascii="Arial" w:hAnsi="Arial"/>
           <w:sz w:val="20"/>
           <w:szCs w:val="20"/>
-          <w:lang w:val="de-CH"/>
         </w:rPr>
         <w:t>s</w:t>
       </w:r>
@@ -1230,7 +1312,6 @@
         <w:ind w:left="284" w:hanging="284"/>
         <w:rPr>
           <w:rFonts w:ascii="Arial" w:hAnsi="Arial"/>
-          <w:lang w:val="de-CH"/>
         </w:rPr>
       </w:pPr>
       <w:r>
@@ -1244,19 +1325,38 @@
           <w:rFonts w:ascii="Arial" w:hAnsi="Arial"/>
         </w:rPr>
         <w:tab/>
-        <w:t>in the BLAST multiple alignment view, towards the top, there is a link labeled ‘Download’. Follow that link, and then select “Fasta plus gaps”. You will be offered to save the alignment into a file</w:t>
-      </w:r>
-      <w:r>
-        <w:rPr>
-          <w:rFonts w:ascii="Arial" w:hAnsi="Arial"/>
-          <w:lang w:val="en-US"/>
-        </w:rPr>
-        <w:t xml:space="preserve"> and rename them as</w:t>
-      </w:r>
-      <w:r>
-        <w:rPr>
-          <w:rFonts w:ascii="Arial" w:hAnsi="Arial"/>
-          <w:lang w:val="en-US"/>
+        <w:t>in the BLAST multiple alignment view, towards the top, there is a link labeled ‘Download’. Follow that link, and then select “</w:t>
+      </w:r>
+      <w:proofErr w:type="spellStart"/>
+      <w:r>
+        <w:rPr>
+          <w:rFonts w:ascii="Arial" w:hAnsi="Arial"/>
+        </w:rPr>
+        <w:t>Fasta</w:t>
+      </w:r>
+      <w:proofErr w:type="spellEnd"/>
+      <w:r>
+        <w:rPr>
+          <w:rFonts w:ascii="Arial" w:hAnsi="Arial"/>
+        </w:rPr>
+        <w:t xml:space="preserve"> plus gaps”. You will be offered to save the alignment into a file</w:t>
+      </w:r>
+      <w:r>
+        <w:rPr>
+          <w:rFonts w:ascii="Arial" w:hAnsi="Arial"/>
+        </w:rPr>
+        <w:t xml:space="preserve"> and rename them </w:t>
+      </w:r>
+      <w:proofErr w:type="gramStart"/>
+      <w:r>
+        <w:rPr>
+          <w:rFonts w:ascii="Arial" w:hAnsi="Arial"/>
+        </w:rPr>
+        <w:t>as</w:t>
+      </w:r>
+      <w:r>
+        <w:rPr>
+          <w:rFonts w:ascii="Arial" w:hAnsi="Arial"/>
         </w:rPr>
         <w:t xml:space="preserve"> </w:t>
       </w:r>
@@ -1266,6 +1366,7 @@
         </w:rPr>
         <w:t xml:space="preserve"> “</w:t>
       </w:r>
+      <w:proofErr w:type="gramEnd"/>
       <w:r>
         <w:rPr>
           <w:rFonts w:ascii="Courier" w:hAnsi="Courier"/>
@@ -1286,14 +1387,21 @@
         <w:rPr>
           <w:rFonts w:ascii="Arial" w:hAnsi="Arial"/>
         </w:rPr>
-        <w:t xml:space="preserve">”  (the file-ending ‘fa’ stands for ‘fasta’, a frequently used file format for storing biological sequences). </w:t>
-      </w:r>
-      <w:r>
-        <w:rPr>
-          <w:rFonts w:ascii="Arial" w:hAnsi="Arial"/>
-          <w:lang w:val="de-CH"/>
-        </w:rPr>
-        <w:t>Store the file on your laptop first.</w:t>
+        <w:t>”  (the file-ending ‘fa’ stands for ‘</w:t>
+      </w:r>
+      <w:proofErr w:type="spellStart"/>
+      <w:r>
+        <w:rPr>
+          <w:rFonts w:ascii="Arial" w:hAnsi="Arial"/>
+        </w:rPr>
+        <w:t>fasta</w:t>
+      </w:r>
+      <w:proofErr w:type="spellEnd"/>
+      <w:r>
+        <w:rPr>
+          <w:rFonts w:ascii="Arial" w:hAnsi="Arial"/>
+        </w:rPr>
+        <w:t xml:space="preserve">’, a frequently used file format for storing biological sequences). </w:t>
       </w:r>
     </w:p>
     <w:p>
@@ -1302,59 +1410,142 @@
         <w:ind w:left="284" w:hanging="284"/>
         <w:rPr>
           <w:rFonts w:ascii="Arial" w:hAnsi="Arial"/>
-          <w:lang w:val="en-US"/>
-        </w:rPr>
-      </w:pPr>
-      <w:r>
-        <w:rPr>
-          <w:rFonts w:ascii="Arial" w:hAnsi="Arial"/>
-        </w:rPr>
-        <w:t>-   then you can go to renku/lab environment and</w:t>
-      </w:r>
-      <w:r>
-        <w:rPr>
-          <w:rFonts w:ascii="Arial" w:hAnsi="Arial"/>
-          <w:lang w:val="en-US"/>
-        </w:rPr>
-        <w:t xml:space="preserve"> click “data” folder on the top left page; </w:t>
-      </w:r>
-      <w:r>
-        <w:rPr>
-          <w:rFonts w:ascii="Arial" w:hAnsi="Arial"/>
-        </w:rPr>
+        </w:rPr>
+      </w:pPr>
+      <w:r>
+        <w:rPr>
+          <w:rFonts w:ascii="Arial" w:hAnsi="Arial"/>
+        </w:rPr>
+        <w:t>- “</w:t>
+      </w:r>
+      <w:r>
+        <w:rPr>
+          <w:rFonts w:ascii="Arial" w:hAnsi="Arial"/>
+        </w:rPr>
+        <w:t>input_protein</w:t>
+      </w:r>
+      <w:r>
+        <w:rPr>
+          <w:rFonts w:ascii="Arial" w:hAnsi="Arial"/>
+        </w:rPr>
+        <w:t>s</w:t>
+      </w:r>
+      <w:r>
+        <w:rPr>
+          <w:rFonts w:ascii="Arial" w:hAnsi="Arial"/>
+        </w:rPr>
+        <w:t>_</w:t>
+      </w:r>
+      <w:r>
+        <w:rPr>
+          <w:rFonts w:ascii="Arial" w:hAnsi="Arial"/>
+        </w:rPr>
+        <w:t xml:space="preserve">1. </w:t>
+      </w:r>
+      <w:r>
+        <w:rPr>
+          <w:rFonts w:ascii="Arial" w:hAnsi="Arial"/>
+        </w:rPr>
+        <w:t xml:space="preserve">fa” </w:t>
+      </w:r>
+      <w:r>
+        <w:rPr>
+          <w:rFonts w:ascii="Arial" w:hAnsi="Arial"/>
+        </w:rPr>
+        <w:t>file will</w:t>
+      </w:r>
+      <w:r>
+        <w:rPr>
+          <w:rFonts w:ascii="Arial" w:hAnsi="Arial"/>
+        </w:rPr>
+        <w:t xml:space="preserve"> be</w:t>
+      </w:r>
+      <w:r>
+        <w:rPr>
+          <w:rFonts w:ascii="Arial" w:hAnsi="Arial"/>
+        </w:rPr>
+        <w:t xml:space="preserve"> saved in your </w:t>
+      </w:r>
+      <w:r>
+        <w:t>default</w:t>
+      </w:r>
+      <w:r>
+        <w:t>”</w:t>
+      </w:r>
+      <w:r>
         <w:t xml:space="preserve"> </w:t>
       </w:r>
       <w:r>
-        <w:rPr>
-          <w:rFonts w:ascii="Arial" w:hAnsi="Arial"/>
-        </w:rPr>
-        <w:t xml:space="preserve">click “Upload Files” </w:t>
-      </w:r>
-      <w:r>
-        <w:rPr>
-          <w:rFonts w:ascii="Arial" w:hAnsi="Arial"/>
-          <w:lang w:val="en-US"/>
+        <w:t>download</w:t>
+      </w:r>
+      <w:r>
+        <w:t>” location</w:t>
+      </w:r>
+      <w:r>
+        <w:rPr>
+          <w:rFonts w:ascii="Arial" w:hAnsi="Arial"/>
+        </w:rPr>
+        <w:t>.</w:t>
+      </w:r>
+    </w:p>
+    <w:p>
+      <w:pPr>
+        <w:spacing w:before="120"/>
+        <w:ind w:left="284"/>
+        <w:rPr>
+          <w:rFonts w:ascii="Arial" w:hAnsi="Arial"/>
+        </w:rPr>
+      </w:pPr>
+      <w:r>
+        <w:rPr>
+          <w:rFonts w:ascii="Arial" w:hAnsi="Arial"/>
+        </w:rPr>
+        <w:t>But you can</w:t>
+      </w:r>
+      <w:r>
+        <w:rPr>
+          <w:rFonts w:ascii="Arial" w:hAnsi="Arial"/>
         </w:rPr>
         <w:t xml:space="preserve"> </w:t>
       </w:r>
       <w:r>
         <w:rPr>
           <w:rFonts w:ascii="Arial" w:hAnsi="Arial"/>
-          <w:lang w:val="en-US"/>
-        </w:rPr>
-        <w:t xml:space="preserve">above “data” icon </w:t>
-      </w:r>
-      <w:r>
-        <w:rPr>
-          <w:rFonts w:ascii="Arial" w:hAnsi="Arial"/>
-        </w:rPr>
-        <w:t>to upload</w:t>
-      </w:r>
-      <w:r>
-        <w:rPr>
-          <w:rFonts w:ascii="Arial" w:hAnsi="Arial"/>
-        </w:rPr>
-        <w:t xml:space="preserve"> file </w:t>
+        </w:rPr>
+        <w:t xml:space="preserve">move or copy </w:t>
+      </w:r>
+      <w:r>
+        <w:rPr>
+          <w:rFonts w:ascii="Arial" w:hAnsi="Arial"/>
+        </w:rPr>
+        <w:t>it</w:t>
+      </w:r>
+      <w:r>
+        <w:rPr>
+          <w:rFonts w:ascii="Arial" w:hAnsi="Arial"/>
+        </w:rPr>
+        <w:t xml:space="preserve"> to </w:t>
+      </w:r>
+      <w:r>
+        <w:rPr>
+          <w:rFonts w:ascii="Arial" w:hAnsi="Arial"/>
+        </w:rPr>
+        <w:t>any folder you want.  For example, you can create a new folder at “</w:t>
+      </w:r>
+      <w:r>
+        <w:rPr>
+          <w:rFonts w:ascii="Menlo" w:hAnsi="Menlo" w:cs="Menlo"/>
+          <w:color w:val="000000"/>
+          <w:sz w:val="22"/>
+          <w:szCs w:val="22"/>
+        </w:rPr>
+        <w:t>Documents/Bio334_Data</w:t>
+      </w:r>
+      <w:r>
+        <w:rPr>
+          <w:rFonts w:ascii="Arial" w:hAnsi="Arial"/>
+        </w:rPr>
+        <w:t xml:space="preserve">” and move </w:t>
       </w:r>
       <w:r>
         <w:rPr>
@@ -1364,112 +1555,21 @@
       </w:r>
       <w:r>
         <w:rPr>
-          <w:rFonts w:ascii="Courier" w:hAnsi="Courier"/>
-          <w:sz w:val="20"/>
-          <w:szCs w:val="20"/>
-        </w:rPr>
-        <w:t>input</w:t>
-      </w:r>
-      <w:r>
-        <w:rPr>
-          <w:rFonts w:ascii="Courier" w:hAnsi="Courier"/>
-          <w:sz w:val="20"/>
-          <w:szCs w:val="20"/>
-        </w:rPr>
-        <w:t>_proteins_1.fa</w:t>
-      </w:r>
-      <w:r>
-        <w:rPr>
-          <w:rFonts w:ascii="Arial" w:hAnsi="Arial"/>
-        </w:rPr>
-        <w:t xml:space="preserve">”  to </w:t>
-      </w:r>
-      <w:r>
-        <w:rPr>
-          <w:rFonts w:ascii="Arial" w:hAnsi="Arial"/>
-          <w:lang w:val="en-US"/>
-        </w:rPr>
-        <w:t>“data”</w:t>
-      </w:r>
-      <w:r>
-        <w:rPr>
-          <w:rFonts w:ascii="Arial" w:hAnsi="Arial"/>
-        </w:rPr>
-        <w:t xml:space="preserve"> folder</w:t>
-      </w:r>
-      <w:r>
-        <w:rPr>
-          <w:rFonts w:ascii="Arial" w:hAnsi="Arial"/>
-          <w:lang w:val="en-US"/>
-        </w:rPr>
-        <w:t xml:space="preserve"> (</w:t>
-      </w:r>
-      <w:r>
-        <w:rPr>
-          <w:rFonts w:ascii="Arial" w:hAnsi="Arial"/>
-          <w:lang w:val="en-US"/>
-        </w:rPr>
-        <w:t xml:space="preserve">this will actually upload file to path: </w:t>
-      </w:r>
-      <w:r>
-        <w:rPr>
-          <w:rFonts w:ascii="Arial" w:hAnsi="Arial"/>
-          <w:lang w:val="en-US"/>
-        </w:rPr>
-        <w:t>/work/bio334</w:t>
-      </w:r>
-      <w:r>
-        <w:rPr>
-          <w:rFonts w:ascii="Arial" w:hAnsi="Arial"/>
-          <w:lang w:val="en-US"/>
-        </w:rPr>
-        <w:t>-</w:t>
-      </w:r>
-      <w:r>
-        <w:rPr>
-          <w:rFonts w:ascii="Arial" w:hAnsi="Arial"/>
-          <w:lang w:val="en-US"/>
-        </w:rPr>
-        <w:t>spring202</w:t>
-      </w:r>
-      <w:r>
-        <w:rPr>
-          <w:rFonts w:ascii="Arial" w:hAnsi="Arial"/>
-          <w:lang w:val="en-US"/>
-        </w:rPr>
-        <w:t>1</w:t>
-      </w:r>
-      <w:r>
-        <w:rPr>
-          <w:rFonts w:ascii="Arial" w:hAnsi="Arial"/>
-          <w:lang w:val="en-US"/>
-        </w:rPr>
-        <w:t>/data</w:t>
-      </w:r>
-      <w:r>
-        <w:rPr>
-          <w:rFonts w:ascii="Arial" w:hAnsi="Arial"/>
-          <w:lang w:val="en-US"/>
-        </w:rPr>
-        <w:t>)</w:t>
-      </w:r>
-      <w:r>
-        <w:rPr>
-          <w:rFonts w:ascii="Arial" w:hAnsi="Arial"/>
-        </w:rPr>
-        <w:t xml:space="preserve">; you can move files easily to different folder  by </w:t>
-      </w:r>
-      <w:r>
-        <w:rPr>
-          <w:rFonts w:ascii="Arial" w:hAnsi="Arial"/>
-        </w:rPr>
-        <w:t>dragging</w:t>
-      </w:r>
-      <w:r>
-        <w:rPr>
-          <w:rFonts w:ascii="Arial" w:hAnsi="Arial"/>
-        </w:rPr>
-        <w:t xml:space="preserve"> them. </w:t>
+          <w:rFonts w:ascii="Arial" w:hAnsi="Arial"/>
+        </w:rPr>
+        <w:t>input_protein</w:t>
+      </w:r>
+      <w:r>
+        <w:rPr>
+          <w:rFonts w:ascii="Arial" w:hAnsi="Arial"/>
+        </w:rPr>
+        <w:t>s</w:t>
+      </w:r>
+      <w:r>
+        <w:rPr>
+          <w:rFonts w:ascii="Arial" w:hAnsi="Arial"/>
+        </w:rPr>
+        <w:t xml:space="preserve">_1. fa” file here </w:t>
       </w:r>
     </w:p>
     <w:p>
@@ -1484,22 +1584,6 @@
         <w:rPr>
           <w:rFonts w:ascii="Arial" w:hAnsi="Arial"/>
         </w:rPr>
-        <w:t>-   then open terminal in renku/lab</w:t>
-      </w:r>
-    </w:p>
-    <w:p>
-      <w:pPr>
-        <w:spacing w:before="120"/>
-        <w:ind w:left="284" w:hanging="284"/>
-        <w:rPr>
-          <w:rFonts w:ascii="Arial" w:hAnsi="Arial"/>
-        </w:rPr>
-      </w:pPr>
-      <w:r>
-        <w:rPr>
-          <w:rFonts w:ascii="Arial" w:hAnsi="Arial"/>
-        </w:rPr>
-        <w:lastRenderedPageBreak/>
         <w:t>-</w:t>
       </w:r>
       <w:r>
@@ -1513,13 +1597,15 @@
         <w:rPr>
           <w:rFonts w:ascii="Arial" w:hAnsi="Arial"/>
         </w:rPr>
-        <w:t>data folder in renku</w:t>
-      </w:r>
-      <w:r>
-        <w:rPr>
-          <w:rFonts w:ascii="Arial" w:hAnsi="Arial"/>
-        </w:rPr>
-        <w:t xml:space="preserve"> and look at the first few lines of the file:</w:t>
+        <w:t xml:space="preserve">data folder </w:t>
+      </w:r>
+      <w:bookmarkStart w:id="0" w:name="_GoBack"/>
+      <w:bookmarkEnd w:id="0"/>
+      <w:r>
+        <w:rPr>
+          <w:rFonts w:ascii="Arial" w:hAnsi="Arial"/>
+        </w:rPr>
+        <w:t>and look at the first few lines of the file:</w:t>
       </w:r>
     </w:p>
     <w:p>
@@ -1541,49 +1627,17 @@
           <w:sz w:val="20"/>
           <w:szCs w:val="20"/>
         </w:rPr>
+        <w:lastRenderedPageBreak/>
         <w:tab/>
       </w:r>
       <w:r>
         <w:rPr>
-          <w:rFonts w:ascii="Courier" w:hAnsi="Courier"/>
-          <w:sz w:val="20"/>
-          <w:szCs w:val="20"/>
-        </w:rPr>
-        <w:t>cd /work/bio334</w:t>
-      </w:r>
-      <w:r>
-        <w:rPr>
-          <w:rFonts w:ascii="Courier" w:hAnsi="Courier"/>
-          <w:sz w:val="20"/>
-          <w:szCs w:val="20"/>
-          <w:lang w:val="en-US"/>
-        </w:rPr>
-        <w:t>-</w:t>
-      </w:r>
-      <w:r>
-        <w:rPr>
-          <w:rFonts w:ascii="Courier" w:hAnsi="Courier"/>
-          <w:sz w:val="20"/>
-          <w:szCs w:val="20"/>
-        </w:rPr>
-        <w:t>spring202</w:t>
-      </w:r>
-      <w:r>
-        <w:rPr>
-          <w:rFonts w:ascii="Courier" w:hAnsi="Courier"/>
-          <w:sz w:val="20"/>
-          <w:szCs w:val="20"/>
-          <w:lang w:val="en-US"/>
-        </w:rPr>
-        <w:t>1</w:t>
-      </w:r>
-      <w:r>
-        <w:rPr>
-          <w:rFonts w:ascii="Courier" w:hAnsi="Courier"/>
-          <w:sz w:val="20"/>
-          <w:szCs w:val="20"/>
-        </w:rPr>
-        <w:t>/data</w:t>
+          <w:rFonts w:ascii="Menlo" w:hAnsi="Menlo" w:cs="Menlo"/>
+          <w:color w:val="000000"/>
+          <w:sz w:val="22"/>
+          <w:szCs w:val="22"/>
+        </w:rPr>
+        <w:t>cd ~/Documents/Bio334_Data/</w:t>
       </w:r>
       <w:r>
         <w:rPr>
@@ -1620,17 +1674,34 @@
           <w:rFonts w:ascii="Arial Narrow" w:hAnsi="Arial Narrow"/>
           <w:sz w:val="20"/>
           <w:szCs w:val="20"/>
-          <w:lang w:val="en-US"/>
-        </w:rPr>
-        <w:t xml:space="preserve"> data folder </w:t>
-      </w:r>
+        </w:rPr>
+        <w:t xml:space="preserve"> data </w:t>
+      </w:r>
+      <w:proofErr w:type="gramStart"/>
       <w:r>
         <w:rPr>
           <w:rFonts w:ascii="Arial Narrow" w:hAnsi="Arial Narrow"/>
           <w:sz w:val="20"/>
           <w:szCs w:val="20"/>
         </w:rPr>
-        <w:t>, if not already the case]</w:t>
+        <w:t xml:space="preserve">folder </w:t>
+      </w:r>
+      <w:r>
+        <w:rPr>
+          <w:rFonts w:ascii="Arial Narrow" w:hAnsi="Arial Narrow"/>
+          <w:sz w:val="20"/>
+          <w:szCs w:val="20"/>
+        </w:rPr>
+        <w:t>,</w:t>
+      </w:r>
+      <w:proofErr w:type="gramEnd"/>
+      <w:r>
+        <w:rPr>
+          <w:rFonts w:ascii="Arial Narrow" w:hAnsi="Arial Narrow"/>
+          <w:sz w:val="20"/>
+          <w:szCs w:val="20"/>
+        </w:rPr>
+        <w:t xml:space="preserve"> if not already the case]</w:t>
       </w:r>
     </w:p>
     <w:p>
@@ -1652,6 +1723,7 @@
         </w:rPr>
         <w:tab/>
       </w:r>
+      <w:commentRangeStart w:id="1"/>
       <w:r>
         <w:rPr>
           <w:rFonts w:ascii="Courier" w:hAnsi="Courier"/>
@@ -1674,8 +1746,18 @@
           <w:sz w:val="20"/>
           <w:szCs w:val="20"/>
         </w:rPr>
-        <w:t>_proteins_1.fa</w:t>
-      </w:r>
+        <w:t>_proteins_</w:t>
+      </w:r>
+      <w:proofErr w:type="gramStart"/>
+      <w:r>
+        <w:rPr>
+          <w:rFonts w:ascii="Courier" w:hAnsi="Courier"/>
+          <w:sz w:val="20"/>
+          <w:szCs w:val="20"/>
+        </w:rPr>
+        <w:t>1.fa</w:t>
+      </w:r>
+      <w:proofErr w:type="gramEnd"/>
       <w:r>
         <w:rPr>
           <w:rFonts w:ascii="Arial" w:hAnsi="Arial"/>
@@ -1689,6 +1771,13 @@
           <w:szCs w:val="20"/>
         </w:rPr>
         <w:t>[prints the first 30 lines of the file]</w:t>
+      </w:r>
+      <w:commentRangeEnd w:id="1"/>
+      <w:r>
+        <w:rPr>
+          <w:rStyle w:val="CommentReference"/>
+        </w:rPr>
+        <w:commentReference w:id="1"/>
       </w:r>
     </w:p>
     <w:p>
@@ -1697,7 +1786,6 @@
           <w:tab w:val="left" w:pos="4395"/>
         </w:tabs>
         <w:spacing w:before="120"/>
-        <w:ind w:left="284" w:hanging="284"/>
         <w:rPr>
           <w:rFonts w:ascii="Arial" w:hAnsi="Arial"/>
           <w:i/>
@@ -1713,8 +1801,49 @@
 </w:document>
 </file>
 
+<file path=word/comments.xml><?xml version="1.0" encoding="utf-8"?>
+<w:comments xmlns:wpc="http://schemas.microsoft.com/office/word/2010/wordprocessingCanvas" xmlns:cx="http://schemas.microsoft.com/office/drawing/2014/chartex" xmlns:cx1="http://schemas.microsoft.com/office/drawing/2015/9/8/chartex" xmlns:cx2="http://schemas.microsoft.com/office/drawing/2015/10/21/chartex" xmlns:cx3="http://schemas.microsoft.com/office/drawing/2016/5/9/chartex" xmlns:cx4="http://schemas.microsoft.com/office/drawing/2016/5/10/chartex" xmlns:cx5="http://schemas.microsoft.com/office/drawing/2016/5/11/chartex" xmlns:cx6="http://schemas.microsoft.com/office/drawing/2016/5/12/chartex" xmlns:cx7="http://schemas.microsoft.com/office/drawing/2016/5/13/chartex" xmlns:cx8="http://schemas.microsoft.com/office/drawing/2016/5/14/chartex" xmlns:mc="http://schemas.openxmlformats.org/markup-compatibility/2006" xmlns:aink="http://schemas.microsoft.com/office/drawing/2016/ink" xmlns:am3d="http://schemas.microsoft.com/office/drawing/2017/model3d" xmlns:o="urn:schemas-microsoft-com:office:office" xmlns:r="http://schemas.openxmlformats.org/officeDocument/2006/relationships" xmlns:m="http://schemas.openxmlformats.org/officeDocument/2006/math" xmlns:v="urn:schemas-microsoft-com:vml" xmlns:wp14="http://schemas.microsoft.com/office/word/2010/wordprocessingDrawing" xmlns:wp="http://schemas.openxmlformats.org/drawingml/2006/wordprocessingDrawing" xmlns:w10="urn:schemas-microsoft-com:office:word" xmlns:w="http://schemas.openxmlformats.org/wordprocessingml/2006/main" xmlns:w14="http://schemas.microsoft.com/office/word/2010/wordml" xmlns:w15="http://schemas.microsoft.com/office/word/2012/wordml" xmlns:w16cid="http://schemas.microsoft.com/office/word/2016/wordml/cid" xmlns:w16se="http://schemas.microsoft.com/office/word/2015/wordml/symex" xmlns:wpg="http://schemas.microsoft.com/office/word/2010/wordprocessingGroup" xmlns:wpi="http://schemas.microsoft.com/office/word/2010/wordprocessingInk" xmlns:wne="http://schemas.microsoft.com/office/word/2006/wordml" xmlns:wps="http://schemas.microsoft.com/office/word/2010/wordprocessingShape" mc:Ignorable="w14 w15 w16se w16cid wp14">
+  <w:comment w:id="1" w:author="Microsoft Office User" w:date="2022-05-05T16:28:00Z" w:initials="MOU">
+    <w:p>
+      <w:pPr>
+        <w:pStyle w:val="CommentText"/>
+      </w:pPr>
+      <w:r>
+        <w:rPr>
+          <w:rStyle w:val="CommentReference"/>
+        </w:rPr>
+        <w:annotationRef/>
+      </w:r>
+      <w:r>
+        <w:t xml:space="preserve">No head comment on the teaching machine </w:t>
+      </w:r>
+    </w:p>
+  </w:comment>
+</w:comments>
+</file>
+
+<file path=word/commentsExtended.xml><?xml version="1.0" encoding="utf-8"?>
+<w15:commentsEx xmlns:wpc="http://schemas.microsoft.com/office/word/2010/wordprocessingCanvas" xmlns:cx="http://schemas.microsoft.com/office/drawing/2014/chartex" xmlns:cx1="http://schemas.microsoft.com/office/drawing/2015/9/8/chartex" xmlns:cx2="http://schemas.microsoft.com/office/drawing/2015/10/21/chartex" xmlns:cx3="http://schemas.microsoft.com/office/drawing/2016/5/9/chartex" xmlns:cx4="http://schemas.microsoft.com/office/drawing/2016/5/10/chartex" xmlns:cx5="http://schemas.microsoft.com/office/drawing/2016/5/11/chartex" xmlns:cx6="http://schemas.microsoft.com/office/drawing/2016/5/12/chartex" xmlns:cx7="http://schemas.microsoft.com/office/drawing/2016/5/13/chartex" xmlns:cx8="http://schemas.microsoft.com/office/drawing/2016/5/14/chartex" xmlns:mc="http://schemas.openxmlformats.org/markup-compatibility/2006" xmlns:aink="http://schemas.microsoft.com/office/drawing/2016/ink" xmlns:am3d="http://schemas.microsoft.com/office/drawing/2017/model3d" xmlns:o="urn:schemas-microsoft-com:office:office" xmlns:r="http://schemas.openxmlformats.org/officeDocument/2006/relationships" xmlns:m="http://schemas.openxmlformats.org/officeDocument/2006/math" xmlns:v="urn:schemas-microsoft-com:vml" xmlns:wp14="http://schemas.microsoft.com/office/word/2010/wordprocessingDrawing" xmlns:wp="http://schemas.openxmlformats.org/drawingml/2006/wordprocessingDrawing" xmlns:w10="urn:schemas-microsoft-com:office:word" xmlns:w="http://schemas.openxmlformats.org/wordprocessingml/2006/main" xmlns:w14="http://schemas.microsoft.com/office/word/2010/wordml" xmlns:w15="http://schemas.microsoft.com/office/word/2012/wordml" xmlns:w16cid="http://schemas.microsoft.com/office/word/2016/wordml/cid" xmlns:w16se="http://schemas.microsoft.com/office/word/2015/wordml/symex" xmlns:wpg="http://schemas.microsoft.com/office/word/2010/wordprocessingGroup" xmlns:wpi="http://schemas.microsoft.com/office/word/2010/wordprocessingInk" xmlns:wne="http://schemas.microsoft.com/office/word/2006/wordml" xmlns:wps="http://schemas.microsoft.com/office/word/2010/wordprocessingShape" mc:Ignorable="w14 w15 w16se w16cid wp14">
+  <w15:commentEx w15:paraId="7A345529" w15:done="0"/>
+</w15:commentsEx>
+</file>
+
+<file path=word/commentsIds.xml><?xml version="1.0" encoding="utf-8"?>
+<w16cid:commentsIds xmlns:wpc="http://schemas.microsoft.com/office/word/2010/wordprocessingCanvas" xmlns:cx="http://schemas.microsoft.com/office/drawing/2014/chartex" xmlns:cx1="http://schemas.microsoft.com/office/drawing/2015/9/8/chartex" xmlns:cx2="http://schemas.microsoft.com/office/drawing/2015/10/21/chartex" xmlns:cx3="http://schemas.microsoft.com/office/drawing/2016/5/9/chartex" xmlns:cx4="http://schemas.microsoft.com/office/drawing/2016/5/10/chartex" xmlns:cx5="http://schemas.microsoft.com/office/drawing/2016/5/11/chartex" xmlns:cx6="http://schemas.microsoft.com/office/drawing/2016/5/12/chartex" xmlns:cx7="http://schemas.microsoft.com/office/drawing/2016/5/13/chartex" xmlns:cx8="http://schemas.microsoft.com/office/drawing/2016/5/14/chartex" xmlns:mc="http://schemas.openxmlformats.org/markup-compatibility/2006" xmlns:aink="http://schemas.microsoft.com/office/drawing/2016/ink" xmlns:am3d="http://schemas.microsoft.com/office/drawing/2017/model3d" xmlns:o="urn:schemas-microsoft-com:office:office" xmlns:r="http://schemas.openxmlformats.org/officeDocument/2006/relationships" xmlns:m="http://schemas.openxmlformats.org/officeDocument/2006/math" xmlns:v="urn:schemas-microsoft-com:vml" xmlns:wp14="http://schemas.microsoft.com/office/word/2010/wordprocessingDrawing" xmlns:wp="http://schemas.openxmlformats.org/drawingml/2006/wordprocessingDrawing" xmlns:w10="urn:schemas-microsoft-com:office:word" xmlns:w="http://schemas.openxmlformats.org/wordprocessingml/2006/main" xmlns:w14="http://schemas.microsoft.com/office/word/2010/wordml" xmlns:w15="http://schemas.microsoft.com/office/word/2012/wordml" xmlns:w16cid="http://schemas.microsoft.com/office/word/2016/wordml/cid" xmlns:w16se="http://schemas.microsoft.com/office/word/2015/wordml/symex" xmlns:wpg="http://schemas.microsoft.com/office/word/2010/wordprocessingGroup" xmlns:wpi="http://schemas.microsoft.com/office/word/2010/wordprocessingInk" xmlns:wne="http://schemas.microsoft.com/office/word/2006/wordml" xmlns:wps="http://schemas.microsoft.com/office/word/2010/wordprocessingShape" mc:Ignorable="w14 w15 w16se w16cid wp14">
+  <w16cid:commentId w16cid:paraId="7A345529" w16cid:durableId="261E799C"/>
+</w16cid:commentsIds>
+</file>
+
+<file path=word/people.xml><?xml version="1.0" encoding="utf-8"?>
+<w15:people xmlns:wpc="http://schemas.microsoft.com/office/word/2010/wordprocessingCanvas" xmlns:cx="http://schemas.microsoft.com/office/drawing/2014/chartex" xmlns:cx1="http://schemas.microsoft.com/office/drawing/2015/9/8/chartex" xmlns:cx2="http://schemas.microsoft.com/office/drawing/2015/10/21/chartex" xmlns:cx3="http://schemas.microsoft.com/office/drawing/2016/5/9/chartex" xmlns:cx4="http://schemas.microsoft.com/office/drawing/2016/5/10/chartex" xmlns:cx5="http://schemas.microsoft.com/office/drawing/2016/5/11/chartex" xmlns:cx6="http://schemas.microsoft.com/office/drawing/2016/5/12/chartex" xmlns:cx7="http://schemas.microsoft.com/office/drawing/2016/5/13/chartex" xmlns:cx8="http://schemas.microsoft.com/office/drawing/2016/5/14/chartex" xmlns:mc="http://schemas.openxmlformats.org/markup-compatibility/2006" xmlns:aink="http://schemas.microsoft.com/office/drawing/2016/ink" xmlns:am3d="http://schemas.microsoft.com/office/drawing/2017/model3d" xmlns:o="urn:schemas-microsoft-com:office:office" xmlns:r="http://schemas.openxmlformats.org/officeDocument/2006/relationships" xmlns:m="http://schemas.openxmlformats.org/officeDocument/2006/math" xmlns:v="urn:schemas-microsoft-com:vml" xmlns:wp14="http://schemas.microsoft.com/office/word/2010/wordprocessingDrawing" xmlns:wp="http://schemas.openxmlformats.org/drawingml/2006/wordprocessingDrawing" xmlns:w10="urn:schemas-microsoft-com:office:word" xmlns:w="http://schemas.openxmlformats.org/wordprocessingml/2006/main" xmlns:w14="http://schemas.microsoft.com/office/word/2010/wordml" xmlns:w15="http://schemas.microsoft.com/office/word/2012/wordml" xmlns:w16cid="http://schemas.microsoft.com/office/word/2016/wordml/cid" xmlns:w16se="http://schemas.microsoft.com/office/word/2015/wordml/symex" xmlns:wpg="http://schemas.microsoft.com/office/word/2010/wordprocessingGroup" xmlns:wpi="http://schemas.microsoft.com/office/word/2010/wordprocessingInk" xmlns:wne="http://schemas.microsoft.com/office/word/2006/wordml" xmlns:wps="http://schemas.microsoft.com/office/word/2010/wordprocessingShape" mc:Ignorable="w14 w15 w16se w16cid wp14">
+  <w15:person w15:author="Microsoft Office User">
+    <w15:presenceInfo w15:providerId="None" w15:userId="Microsoft Office User"/>
+  </w15:person>
+</w15:people>
+</file>
+
 <file path=word/styles.xml><?xml version="1.0" encoding="utf-8"?>
-<w:styles xmlns:mc="http://schemas.openxmlformats.org/markup-compatibility/2006" xmlns:r="http://schemas.openxmlformats.org/officeDocument/2006/relationships" xmlns:w="http://schemas.openxmlformats.org/wordprocessingml/2006/main" xmlns:w14="http://schemas.microsoft.com/office/word/2010/wordml" xmlns:w15="http://schemas.microsoft.com/office/word/2012/wordml" xmlns:w16cex="http://schemas.microsoft.com/office/word/2018/wordml/cex" xmlns:w16cid="http://schemas.microsoft.com/office/word/2016/wordml/cid" xmlns:w16="http://schemas.microsoft.com/office/word/2018/wordml" xmlns:w16se="http://schemas.microsoft.com/office/word/2015/wordml/symex" mc:Ignorable="w14 w15 w16se w16cid w16 w16cex">
+<w:styles xmlns:mc="http://schemas.openxmlformats.org/markup-compatibility/2006" xmlns:r="http://schemas.openxmlformats.org/officeDocument/2006/relationships" xmlns:w="http://schemas.openxmlformats.org/wordprocessingml/2006/main" xmlns:w14="http://schemas.microsoft.com/office/word/2010/wordml" xmlns:w15="http://schemas.microsoft.com/office/word/2012/wordml" xmlns:w16cid="http://schemas.microsoft.com/office/word/2016/wordml/cid" xmlns:w16se="http://schemas.microsoft.com/office/word/2015/wordml/symex" mc:Ignorable="w14 w15 w16se w16cid">
   <w:docDefaults>
     <w:rPrDefault>
       <w:rPr>
@@ -1724,7 +1853,7 @@
     </w:rPrDefault>
     <w:pPrDefault/>
   </w:docDefaults>
-  <w:latentStyles w:defLockedState="0" w:defUIPriority="99" w:defSemiHidden="0" w:defUnhideWhenUsed="0" w:defQFormat="0" w:count="376">
+  <w:latentStyles w:defLockedState="0" w:defUIPriority="99" w:defSemiHidden="0" w:defUnhideWhenUsed="0" w:defQFormat="0" w:count="375">
     <w:lsdException w:name="Normal" w:uiPriority="0" w:qFormat="1"/>
     <w:lsdException w:name="heading 1" w:uiPriority="9" w:qFormat="1"/>
     <w:lsdException w:name="heading 2" w:semiHidden="1" w:uiPriority="9" w:unhideWhenUsed="1" w:qFormat="1"/>
@@ -2100,16 +2229,14 @@
     <w:lsdException w:name="Smart Hyperlink" w:semiHidden="1" w:unhideWhenUsed="1"/>
     <w:lsdException w:name="Hashtag" w:semiHidden="1" w:unhideWhenUsed="1"/>
     <w:lsdException w:name="Unresolved Mention" w:semiHidden="1" w:unhideWhenUsed="1"/>
-    <w:lsdException w:name="Smart Link" w:semiHidden="1" w:unhideWhenUsed="1"/>
   </w:latentStyles>
   <w:style w:type="paragraph" w:default="1" w:styleId="Normal">
     <w:name w:val="Normal"/>
     <w:qFormat/>
-    <w:rsid w:val="006044E9"/>
+    <w:rsid w:val="00671095"/>
     <w:rPr>
       <w:sz w:val="24"/>
       <w:szCs w:val="24"/>
-      <w:lang w:val="en-CH" w:eastAsia="zh-CN"/>
     </w:rPr>
   </w:style>
   <w:style w:type="character" w:default="1" w:styleId="DefaultParagraphFont">
@@ -2221,7 +2348,6 @@
     <w:rPr>
       <w:sz w:val="20"/>
       <w:szCs w:val="20"/>
-      <w:lang w:val="en-US" w:eastAsia="en-US"/>
     </w:rPr>
   </w:style>
   <w:style w:type="character" w:customStyle="1" w:styleId="CommentTextChar">
@@ -2256,6 +2382,17 @@
     <w:rPr>
       <w:b/>
       <w:bCs/>
+    </w:rPr>
+  </w:style>
+  <w:style w:type="character" w:styleId="Emphasis">
+    <w:name w:val="Emphasis"/>
+    <w:basedOn w:val="DefaultParagraphFont"/>
+    <w:uiPriority w:val="20"/>
+    <w:qFormat/>
+    <w:rsid w:val="00671095"/>
+    <w:rPr>
+      <w:i/>
+      <w:iCs/>
     </w:rPr>
   </w:style>
 </w:styles>

</xml_diff>

<commit_message>
updated the msa exercise files
</commit_message>
<xml_diff>
--- a/03_multiple_sequence_alignment/exercises/exercise_1_multiple_alignment_using_NCBI_BLAST_online.docx
+++ b/03_multiple_sequence_alignment/exercises/exercise_1_multiple_alignment_using_NCBI_BLAST_online.docx
@@ -1,6 +1,6 @@
 
 <file path=word/document.xml><?xml version="1.0" encoding="utf-8"?>
-<w:document xmlns:wpc="http://schemas.microsoft.com/office/word/2010/wordprocessingCanvas" xmlns:cx="http://schemas.microsoft.com/office/drawing/2014/chartex" xmlns:cx1="http://schemas.microsoft.com/office/drawing/2015/9/8/chartex" xmlns:cx2="http://schemas.microsoft.com/office/drawing/2015/10/21/chartex" xmlns:cx3="http://schemas.microsoft.com/office/drawing/2016/5/9/chartex" xmlns:cx4="http://schemas.microsoft.com/office/drawing/2016/5/10/chartex" xmlns:cx5="http://schemas.microsoft.com/office/drawing/2016/5/11/chartex" xmlns:cx6="http://schemas.microsoft.com/office/drawing/2016/5/12/chartex" xmlns:cx7="http://schemas.microsoft.com/office/drawing/2016/5/13/chartex" xmlns:cx8="http://schemas.microsoft.com/office/drawing/2016/5/14/chartex" xmlns:mc="http://schemas.openxmlformats.org/markup-compatibility/2006" xmlns:aink="http://schemas.microsoft.com/office/drawing/2016/ink" xmlns:am3d="http://schemas.microsoft.com/office/drawing/2017/model3d" xmlns:o="urn:schemas-microsoft-com:office:office" xmlns:r="http://schemas.openxmlformats.org/officeDocument/2006/relationships" xmlns:m="http://schemas.openxmlformats.org/officeDocument/2006/math" xmlns:v="urn:schemas-microsoft-com:vml" xmlns:wp14="http://schemas.microsoft.com/office/word/2010/wordprocessingDrawing" xmlns:wp="http://schemas.openxmlformats.org/drawingml/2006/wordprocessingDrawing" xmlns:w10="urn:schemas-microsoft-com:office:word" xmlns:w="http://schemas.openxmlformats.org/wordprocessingml/2006/main" xmlns:w14="http://schemas.microsoft.com/office/word/2010/wordml" xmlns:w15="http://schemas.microsoft.com/office/word/2012/wordml" xmlns:w16cid="http://schemas.microsoft.com/office/word/2016/wordml/cid" xmlns:w16se="http://schemas.microsoft.com/office/word/2015/wordml/symex" xmlns:wpg="http://schemas.microsoft.com/office/word/2010/wordprocessingGroup" xmlns:wpi="http://schemas.microsoft.com/office/word/2010/wordprocessingInk" xmlns:wne="http://schemas.microsoft.com/office/word/2006/wordml" xmlns:wps="http://schemas.microsoft.com/office/word/2010/wordprocessingShape" mc:Ignorable="w14 w15 w16se w16cid wp14">
+<w:document xmlns:wpc="http://schemas.microsoft.com/office/word/2010/wordprocessingCanvas" xmlns:cx="http://schemas.microsoft.com/office/drawing/2014/chartex" xmlns:cx1="http://schemas.microsoft.com/office/drawing/2015/9/8/chartex" xmlns:cx2="http://schemas.microsoft.com/office/drawing/2015/10/21/chartex" xmlns:cx3="http://schemas.microsoft.com/office/drawing/2016/5/9/chartex" xmlns:cx4="http://schemas.microsoft.com/office/drawing/2016/5/10/chartex" xmlns:cx5="http://schemas.microsoft.com/office/drawing/2016/5/11/chartex" xmlns:cx6="http://schemas.microsoft.com/office/drawing/2016/5/12/chartex" xmlns:cx7="http://schemas.microsoft.com/office/drawing/2016/5/13/chartex" xmlns:cx8="http://schemas.microsoft.com/office/drawing/2016/5/14/chartex" xmlns:mc="http://schemas.openxmlformats.org/markup-compatibility/2006" xmlns:aink="http://schemas.microsoft.com/office/drawing/2016/ink" xmlns:am3d="http://schemas.microsoft.com/office/drawing/2017/model3d" xmlns:o="urn:schemas-microsoft-com:office:office" xmlns:oel="http://schemas.microsoft.com/office/2019/extlst" xmlns:r="http://schemas.openxmlformats.org/officeDocument/2006/relationships" xmlns:m="http://schemas.openxmlformats.org/officeDocument/2006/math" xmlns:v="urn:schemas-microsoft-com:vml" xmlns:wp14="http://schemas.microsoft.com/office/word/2010/wordprocessingDrawing" xmlns:wp="http://schemas.openxmlformats.org/drawingml/2006/wordprocessingDrawing" xmlns:w10="urn:schemas-microsoft-com:office:word" xmlns:w="http://schemas.openxmlformats.org/wordprocessingml/2006/main" xmlns:w14="http://schemas.microsoft.com/office/word/2010/wordml" xmlns:w15="http://schemas.microsoft.com/office/word/2012/wordml" xmlns:w16cex="http://schemas.microsoft.com/office/word/2018/wordml/cex" xmlns:w16cid="http://schemas.microsoft.com/office/word/2016/wordml/cid" xmlns:w16="http://schemas.microsoft.com/office/word/2018/wordml" xmlns:w16sdtdh="http://schemas.microsoft.com/office/word/2020/wordml/sdtdatahash" xmlns:w16se="http://schemas.microsoft.com/office/word/2015/wordml/symex" xmlns:wpg="http://schemas.microsoft.com/office/word/2010/wordprocessingGroup" xmlns:wpi="http://schemas.microsoft.com/office/word/2010/wordprocessingInk" xmlns:wne="http://schemas.microsoft.com/office/word/2006/wordml" xmlns:wps="http://schemas.microsoft.com/office/word/2010/wordprocessingShape" mc:Ignorable="w14 w15 w16se w16cid w16 w16cex w16sdtdh wp14">
   <w:body>
     <w:p>
       <w:pPr>
@@ -81,14 +81,6 @@
         <w:ind w:left="284" w:hanging="284"/>
         <w:rPr>
           <w:rFonts w:ascii="Arial" w:hAnsi="Arial"/>
-        </w:rPr>
-      </w:pPr>
-    </w:p>
-    <w:p>
-      <w:pPr>
-        <w:ind w:left="284" w:hanging="284"/>
-        <w:rPr>
-          <w:rFonts w:ascii="Arial" w:hAnsi="Arial"/>
           <w:b/>
         </w:rPr>
       </w:pPr>
@@ -131,6 +123,12 @@
         <w:rPr>
           <w:rFonts w:ascii="Arial" w:hAnsi="Arial"/>
         </w:rPr>
+        <w:t xml:space="preserve">to </w:t>
+      </w:r>
+      <w:r>
+        <w:rPr>
+          <w:rFonts w:ascii="Arial" w:hAnsi="Arial"/>
+        </w:rPr>
         <w:t>become familiar with</w:t>
       </w:r>
       <w:r>
@@ -163,6 +161,12 @@
         <w:rPr>
           <w:rFonts w:ascii="Arial" w:hAnsi="Arial"/>
         </w:rPr>
+        <w:t xml:space="preserve">to </w:t>
+      </w:r>
+      <w:r>
+        <w:rPr>
+          <w:rFonts w:ascii="Arial" w:hAnsi="Arial"/>
+        </w:rPr>
         <w:t xml:space="preserve">make </w:t>
       </w:r>
       <w:r>
@@ -187,7 +191,7 @@
         <w:rPr>
           <w:rFonts w:ascii="Arial" w:hAnsi="Arial"/>
         </w:rPr>
-        <w:t>online</w:t>
+        <w:t>there</w:t>
       </w:r>
       <w:r>
         <w:rPr>
@@ -214,6 +218,17 @@
           <w:rFonts w:ascii="Arial" w:hAnsi="Arial"/>
         </w:rPr>
         <w:tab/>
+      </w:r>
+      <w:r>
+        <w:rPr>
+          <w:rFonts w:ascii="Arial" w:hAnsi="Arial"/>
+        </w:rPr>
+        <w:t xml:space="preserve">to </w:t>
+      </w:r>
+      <w:r>
+        <w:rPr>
+          <w:rFonts w:ascii="Arial" w:hAnsi="Arial"/>
+        </w:rPr>
         <w:t>learn to download the aligned proteins for future analysis.</w:t>
       </w:r>
     </w:p>
@@ -723,21 +738,7 @@
         <w:rPr>
           <w:rFonts w:ascii="Arial" w:hAnsi="Arial"/>
         </w:rPr>
-        <w:t xml:space="preserve">atin name, or at least parts of </w:t>
-      </w:r>
-      <w:proofErr w:type="gramStart"/>
-      <w:r>
-        <w:rPr>
-          <w:rFonts w:ascii="Arial" w:hAnsi="Arial"/>
-        </w:rPr>
-        <w:t>it ?</w:t>
-      </w:r>
-      <w:proofErr w:type="gramEnd"/>
-      <w:r>
-        <w:rPr>
-          <w:rFonts w:ascii="Arial" w:hAnsi="Arial"/>
-        </w:rPr>
-        <w:t xml:space="preserve"> … </w:t>
+        <w:t xml:space="preserve">atin name, or at least parts of it ? … </w:t>
       </w:r>
       <w:r>
         <w:rPr>
@@ -765,14 +766,14 @@
           <w:rFonts w:ascii="Arial" w:hAnsi="Arial"/>
         </w:rPr>
         <w:tab/>
-        <w:t xml:space="preserve">how long is the subject protein? Longer or shorter than our test protein? Go back and look at a few other subject proteins. What seems to be a typical </w:t>
+        <w:t xml:space="preserve">how long is the subject protein? Longer or shorter than our test protein? Go back and look at a few other subject proteins. What seems to be a typical length for this protein family? Can you think of any reason why our protein </w:t>
       </w:r>
       <w:r>
         <w:rPr>
           <w:rFonts w:ascii="Arial" w:hAnsi="Arial"/>
         </w:rPr>
         <w:lastRenderedPageBreak/>
-        <w:t xml:space="preserve">length for this protein family? Can you think of any reason why our protein might be shorter than the typical family member? Remember under what circumstances we found it … </w:t>
+        <w:t xml:space="preserve">might be shorter than the typical family member? Remember under what circumstances we found it … </w:t>
       </w:r>
     </w:p>
     <w:p>
@@ -1052,21 +1053,7 @@
         <w:rPr>
           <w:rFonts w:ascii="Arial" w:hAnsi="Arial"/>
         </w:rPr>
-        <w:t xml:space="preserve"> – this is your first multiple sequence alignment. Our test protein is shown at the very top … try to look around and understand what you see. What do the positions labeled ‘</w:t>
-      </w:r>
-      <w:proofErr w:type="gramStart"/>
-      <w:r>
-        <w:rPr>
-          <w:rFonts w:ascii="Arial" w:hAnsi="Arial"/>
-        </w:rPr>
-        <w:t>-‘ mean</w:t>
-      </w:r>
-      <w:proofErr w:type="gramEnd"/>
-      <w:r>
-        <w:rPr>
-          <w:rFonts w:ascii="Arial" w:hAnsi="Arial"/>
-        </w:rPr>
-        <w:t>? Sometimes there are square brackets with numbers ‘[20]’, what might those mean?</w:t>
+        <w:t xml:space="preserve"> – this is your first multiple sequence alignment. Our test protein is shown at the very top … try to look around and understand what you see. What do the positions labeled ‘-‘ mean? Sometimes there are square brackets with numbers ‘[20]’, what might those mean?</w:t>
       </w:r>
     </w:p>
     <w:p>
@@ -1144,23 +1131,7 @@
           <w:rFonts w:ascii="Arial" w:hAnsi="Arial"/>
           <w:i/>
         </w:rPr>
-        <w:t>[</w:t>
-      </w:r>
-      <w:proofErr w:type="gramStart"/>
-      <w:r>
-        <w:rPr>
-          <w:rFonts w:ascii="Arial" w:hAnsi="Arial"/>
-          <w:i/>
-        </w:rPr>
-        <w:t>indeed</w:t>
-      </w:r>
-      <w:proofErr w:type="gramEnd"/>
-      <w:r>
-        <w:rPr>
-          <w:rFonts w:ascii="Arial" w:hAnsi="Arial"/>
-          <w:i/>
-        </w:rPr>
-        <w:t xml:space="preserve"> there is, towards the end. This is the most ‘conserved’ part, and hence likely the most important and characteristic part of the family. It forms </w:t>
+        <w:t xml:space="preserve">[indeed there is, towards the end. This is the most ‘conserved’ part, and hence likely the most important and characteristic part of the family. It forms </w:t>
       </w:r>
       <w:r>
         <w:rPr>
@@ -1253,15 +1224,6 @@
         <w:ind w:left="284" w:hanging="284"/>
         <w:rPr>
           <w:rFonts w:ascii="Arial" w:hAnsi="Arial"/>
-        </w:rPr>
-      </w:pPr>
-    </w:p>
-    <w:p>
-      <w:pPr>
-        <w:spacing w:before="120"/>
-        <w:ind w:left="284" w:hanging="284"/>
-        <w:rPr>
-          <w:rFonts w:ascii="Arial" w:hAnsi="Arial"/>
           <w:i/>
         </w:rPr>
       </w:pPr>
@@ -1345,14 +1307,7 @@
         <w:rPr>
           <w:rFonts w:ascii="Arial" w:hAnsi="Arial"/>
         </w:rPr>
-        <w:t xml:space="preserve"> and rename them </w:t>
-      </w:r>
-      <w:proofErr w:type="gramStart"/>
-      <w:r>
-        <w:rPr>
-          <w:rFonts w:ascii="Arial" w:hAnsi="Arial"/>
-        </w:rPr>
-        <w:t>as</w:t>
+        <w:t xml:space="preserve"> and rename them as</w:t>
       </w:r>
       <w:r>
         <w:rPr>
@@ -1366,7 +1321,6 @@
         </w:rPr>
         <w:t xml:space="preserve"> “</w:t>
       </w:r>
-      <w:proofErr w:type="gramEnd"/>
       <w:r>
         <w:rPr>
           <w:rFonts w:ascii="Courier" w:hAnsi="Courier"/>
@@ -1409,14 +1363,26 @@
         <w:spacing w:before="120"/>
         <w:ind w:left="284" w:hanging="284"/>
         <w:rPr>
-          <w:rFonts w:ascii="Arial" w:hAnsi="Arial"/>
-        </w:rPr>
-      </w:pPr>
-      <w:r>
-        <w:rPr>
-          <w:rFonts w:ascii="Arial" w:hAnsi="Arial"/>
-        </w:rPr>
-        <w:t>- “</w:t>
+          <w:rFonts w:ascii="Arial" w:hAnsi="Arial" w:cs="Arial"/>
+        </w:rPr>
+      </w:pPr>
+      <w:r>
+        <w:rPr>
+          <w:rFonts w:ascii="Arial" w:hAnsi="Arial"/>
+        </w:rPr>
+        <w:t>-</w:t>
+      </w:r>
+      <w:r>
+        <w:rPr>
+          <w:rFonts w:ascii="Arial" w:hAnsi="Arial"/>
+        </w:rPr>
+        <w:tab/>
+      </w:r>
+      <w:r>
+        <w:rPr>
+          <w:rFonts w:ascii="Arial" w:hAnsi="Arial"/>
+        </w:rPr>
+        <w:t>“</w:t>
       </w:r>
       <w:r>
         <w:rPr>
@@ -1464,22 +1430,194 @@
         <w:rPr>
           <w:rFonts w:ascii="Arial" w:hAnsi="Arial"/>
         </w:rPr>
-        <w:t xml:space="preserve"> saved in your </w:t>
-      </w:r>
-      <w:r>
+        <w:t xml:space="preserve"> saved in </w:t>
+      </w:r>
+      <w:r>
+        <w:rPr>
+          <w:rFonts w:ascii="Arial" w:hAnsi="Arial" w:cs="Arial"/>
+        </w:rPr>
+        <w:t>your </w:t>
+      </w:r>
+      <w:r>
+        <w:rPr>
+          <w:rFonts w:ascii="Arial" w:hAnsi="Arial" w:cs="Arial"/>
+        </w:rPr>
         <w:t>default</w:t>
       </w:r>
       <w:r>
+        <w:rPr>
+          <w:rFonts w:ascii="Arial" w:hAnsi="Arial" w:cs="Arial"/>
+        </w:rPr>
+        <w:t xml:space="preserve"> </w:t>
+      </w:r>
+      <w:r>
+        <w:rPr>
+          <w:rFonts w:ascii="Arial" w:hAnsi="Arial" w:cs="Arial"/>
+        </w:rPr>
         <w:t>”</w:t>
       </w:r>
       <w:r>
+        <w:rPr>
+          <w:rFonts w:ascii="Arial" w:hAnsi="Arial" w:cs="Arial"/>
+        </w:rPr>
+        <w:t>D</w:t>
+      </w:r>
+      <w:r>
+        <w:rPr>
+          <w:rFonts w:ascii="Arial" w:hAnsi="Arial" w:cs="Arial"/>
+        </w:rPr>
+        <w:t>ownload” location</w:t>
+      </w:r>
+      <w:r>
+        <w:rPr>
+          <w:rFonts w:ascii="Arial" w:hAnsi="Arial" w:cs="Arial"/>
+        </w:rPr>
+        <w:t>.</w:t>
+      </w:r>
+    </w:p>
+    <w:p>
+      <w:pPr>
+        <w:spacing w:before="120"/>
+        <w:ind w:left="284" w:hanging="284"/>
+        <w:rPr>
+          <w:rFonts w:ascii="Arial" w:hAnsi="Arial"/>
+        </w:rPr>
+      </w:pPr>
+      <w:r>
+        <w:rPr>
+          <w:rFonts w:ascii="Arial" w:hAnsi="Arial"/>
+        </w:rPr>
+        <w:t>-</w:t>
+      </w:r>
+      <w:r>
+        <w:rPr>
+          <w:rFonts w:ascii="Arial" w:hAnsi="Arial"/>
+        </w:rPr>
+        <w:tab/>
+        <w:t>but let’s move it to a better location. Please</w:t>
+      </w:r>
+      <w:r>
+        <w:rPr>
+          <w:rFonts w:ascii="Arial" w:hAnsi="Arial"/>
+        </w:rPr>
         <w:t xml:space="preserve"> </w:t>
       </w:r>
       <w:r>
-        <w:t>download</w:t>
-      </w:r>
-      <w:r>
-        <w:t>” location</w:t>
+        <w:rPr>
+          <w:rFonts w:ascii="Arial" w:hAnsi="Arial"/>
+        </w:rPr>
+        <w:t xml:space="preserve">use Apple’s “finder” to </w:t>
+      </w:r>
+      <w:r>
+        <w:rPr>
+          <w:rFonts w:ascii="Arial" w:hAnsi="Arial"/>
+        </w:rPr>
+        <w:t xml:space="preserve">create a new </w:t>
+      </w:r>
+      <w:r>
+        <w:rPr>
+          <w:rFonts w:ascii="Arial" w:hAnsi="Arial"/>
+        </w:rPr>
+        <w:t>sub</w:t>
+      </w:r>
+      <w:r>
+        <w:rPr>
+          <w:rFonts w:ascii="Arial" w:hAnsi="Arial"/>
+        </w:rPr>
+        <w:t xml:space="preserve">folder </w:t>
+      </w:r>
+      <w:r>
+        <w:rPr>
+          <w:rFonts w:ascii="Arial" w:hAnsi="Arial"/>
+        </w:rPr>
+        <w:t xml:space="preserve">below your “Documents” folder, </w:t>
+      </w:r>
+      <w:r>
+        <w:rPr>
+          <w:rFonts w:ascii="Arial" w:hAnsi="Arial"/>
+        </w:rPr>
+        <w:t>at “</w:t>
+      </w:r>
+      <w:r>
+        <w:rPr>
+          <w:rFonts w:ascii="Courier" w:hAnsi="Courier" w:cs="Menlo"/>
+          <w:color w:val="000000"/>
+          <w:sz w:val="20"/>
+          <w:szCs w:val="20"/>
+        </w:rPr>
+        <w:t>Documents/Bio334_Data</w:t>
+      </w:r>
+      <w:r>
+        <w:rPr>
+          <w:rFonts w:ascii="Arial" w:hAnsi="Arial"/>
+        </w:rPr>
+        <w:t>” and</w:t>
+      </w:r>
+      <w:r>
+        <w:rPr>
+          <w:rFonts w:ascii="Arial" w:hAnsi="Arial"/>
+        </w:rPr>
+        <w:t xml:space="preserve"> then</w:t>
+      </w:r>
+      <w:r>
+        <w:rPr>
+          <w:rFonts w:ascii="Arial" w:hAnsi="Arial"/>
+        </w:rPr>
+        <w:t xml:space="preserve"> move </w:t>
+      </w:r>
+      <w:r>
+        <w:rPr>
+          <w:rFonts w:ascii="Arial" w:hAnsi="Arial"/>
+        </w:rPr>
+        <w:t xml:space="preserve">the file </w:t>
+      </w:r>
+      <w:r>
+        <w:rPr>
+          <w:rFonts w:ascii="Arial" w:hAnsi="Arial"/>
+        </w:rPr>
+        <w:t>“</w:t>
+      </w:r>
+      <w:r>
+        <w:rPr>
+          <w:rFonts w:ascii="Courier" w:hAnsi="Courier"/>
+          <w:sz w:val="20"/>
+          <w:szCs w:val="20"/>
+        </w:rPr>
+        <w:t>input_protein</w:t>
+      </w:r>
+      <w:r>
+        <w:rPr>
+          <w:rFonts w:ascii="Courier" w:hAnsi="Courier"/>
+          <w:sz w:val="20"/>
+          <w:szCs w:val="20"/>
+        </w:rPr>
+        <w:t>s</w:t>
+      </w:r>
+      <w:r>
+        <w:rPr>
+          <w:rFonts w:ascii="Courier" w:hAnsi="Courier"/>
+          <w:sz w:val="20"/>
+          <w:szCs w:val="20"/>
+        </w:rPr>
+        <w:t>_1. fa</w:t>
+      </w:r>
+      <w:r>
+        <w:rPr>
+          <w:rFonts w:ascii="Arial" w:hAnsi="Arial"/>
+        </w:rPr>
+        <w:t xml:space="preserve">” </w:t>
+      </w:r>
+      <w:r>
+        <w:rPr>
+          <w:rFonts w:ascii="Arial" w:hAnsi="Arial"/>
+        </w:rPr>
+        <w:t>t</w:t>
+      </w:r>
+      <w:r>
+        <w:rPr>
+          <w:rFonts w:ascii="Arial" w:hAnsi="Arial"/>
+        </w:rPr>
+        <w:t>here</w:t>
       </w:r>
       <w:r>
         <w:rPr>
@@ -1487,89 +1625,11 @@
         </w:rPr>
         <w:t>.</w:t>
       </w:r>
-    </w:p>
-    <w:p>
-      <w:pPr>
-        <w:spacing w:before="120"/>
-        <w:ind w:left="284"/>
-        <w:rPr>
-          <w:rFonts w:ascii="Arial" w:hAnsi="Arial"/>
-        </w:rPr>
-      </w:pPr>
-      <w:r>
-        <w:rPr>
-          <w:rFonts w:ascii="Arial" w:hAnsi="Arial"/>
-        </w:rPr>
-        <w:t>But you can</w:t>
-      </w:r>
       <w:r>
         <w:rPr>
           <w:rFonts w:ascii="Arial" w:hAnsi="Arial"/>
         </w:rPr>
         <w:t xml:space="preserve"> </w:t>
-      </w:r>
-      <w:r>
-        <w:rPr>
-          <w:rFonts w:ascii="Arial" w:hAnsi="Arial"/>
-        </w:rPr>
-        <w:t xml:space="preserve">move or copy </w:t>
-      </w:r>
-      <w:r>
-        <w:rPr>
-          <w:rFonts w:ascii="Arial" w:hAnsi="Arial"/>
-        </w:rPr>
-        <w:t>it</w:t>
-      </w:r>
-      <w:r>
-        <w:rPr>
-          <w:rFonts w:ascii="Arial" w:hAnsi="Arial"/>
-        </w:rPr>
-        <w:t xml:space="preserve"> to </w:t>
-      </w:r>
-      <w:r>
-        <w:rPr>
-          <w:rFonts w:ascii="Arial" w:hAnsi="Arial"/>
-        </w:rPr>
-        <w:t>any folder you want.  For example, you can create a new folder at “</w:t>
-      </w:r>
-      <w:r>
-        <w:rPr>
-          <w:rFonts w:ascii="Menlo" w:hAnsi="Menlo" w:cs="Menlo"/>
-          <w:color w:val="000000"/>
-          <w:sz w:val="22"/>
-          <w:szCs w:val="22"/>
-        </w:rPr>
-        <w:t>Documents/Bio334_Data</w:t>
-      </w:r>
-      <w:r>
-        <w:rPr>
-          <w:rFonts w:ascii="Arial" w:hAnsi="Arial"/>
-        </w:rPr>
-        <w:t xml:space="preserve">” and move </w:t>
-      </w:r>
-      <w:r>
-        <w:rPr>
-          <w:rFonts w:ascii="Arial" w:hAnsi="Arial"/>
-        </w:rPr>
-        <w:t>“</w:t>
-      </w:r>
-      <w:r>
-        <w:rPr>
-          <w:rFonts w:ascii="Arial" w:hAnsi="Arial"/>
-        </w:rPr>
-        <w:t>input_protein</w:t>
-      </w:r>
-      <w:r>
-        <w:rPr>
-          <w:rFonts w:ascii="Arial" w:hAnsi="Arial"/>
-        </w:rPr>
-        <w:t>s</w:t>
-      </w:r>
-      <w:r>
-        <w:rPr>
-          <w:rFonts w:ascii="Arial" w:hAnsi="Arial"/>
-        </w:rPr>
-        <w:t xml:space="preserve">_1. fa” file here </w:t>
       </w:r>
     </w:p>
     <w:p>
@@ -1599,8 +1659,6 @@
         </w:rPr>
         <w:t xml:space="preserve">data folder </w:t>
       </w:r>
-      <w:bookmarkStart w:id="0" w:name="_GoBack"/>
-      <w:bookmarkEnd w:id="0"/>
       <w:r>
         <w:rPr>
           <w:rFonts w:ascii="Arial" w:hAnsi="Arial"/>
@@ -1627,15 +1685,14 @@
           <w:sz w:val="20"/>
           <w:szCs w:val="20"/>
         </w:rPr>
-        <w:lastRenderedPageBreak/>
         <w:tab/>
       </w:r>
       <w:r>
         <w:rPr>
-          <w:rFonts w:ascii="Menlo" w:hAnsi="Menlo" w:cs="Menlo"/>
+          <w:rFonts w:ascii="Courier" w:hAnsi="Courier" w:cs="Menlo"/>
           <w:color w:val="000000"/>
-          <w:sz w:val="22"/>
-          <w:szCs w:val="22"/>
+          <w:sz w:val="20"/>
+          <w:szCs w:val="20"/>
         </w:rPr>
         <w:t>cd ~/Documents/Bio334_Data/</w:t>
       </w:r>
@@ -1675,33 +1732,15 @@
           <w:sz w:val="20"/>
           <w:szCs w:val="20"/>
         </w:rPr>
-        <w:t xml:space="preserve"> data </w:t>
-      </w:r>
-      <w:proofErr w:type="gramStart"/>
+        <w:t xml:space="preserve"> data folder</w:t>
+      </w:r>
       <w:r>
         <w:rPr>
           <w:rFonts w:ascii="Arial Narrow" w:hAnsi="Arial Narrow"/>
           <w:sz w:val="20"/>
           <w:szCs w:val="20"/>
         </w:rPr>
-        <w:t xml:space="preserve">folder </w:t>
-      </w:r>
-      <w:r>
-        <w:rPr>
-          <w:rFonts w:ascii="Arial Narrow" w:hAnsi="Arial Narrow"/>
-          <w:sz w:val="20"/>
-          <w:szCs w:val="20"/>
-        </w:rPr>
-        <w:t>,</w:t>
-      </w:r>
-      <w:proofErr w:type="gramEnd"/>
-      <w:r>
-        <w:rPr>
-          <w:rFonts w:ascii="Arial Narrow" w:hAnsi="Arial Narrow"/>
-          <w:sz w:val="20"/>
-          <w:szCs w:val="20"/>
-        </w:rPr>
-        <w:t xml:space="preserve"> if not already the case]</w:t>
+        <w:t>, if not already the case]</w:t>
       </w:r>
     </w:p>
     <w:p>
@@ -1723,7 +1762,6 @@
         </w:rPr>
         <w:tab/>
       </w:r>
-      <w:commentRangeStart w:id="1"/>
       <w:r>
         <w:rPr>
           <w:rFonts w:ascii="Courier" w:hAnsi="Courier"/>
@@ -1772,78 +1810,18 @@
         </w:rPr>
         <w:t>[prints the first 30 lines of the file]</w:t>
       </w:r>
-      <w:commentRangeEnd w:id="1"/>
-      <w:r>
-        <w:rPr>
-          <w:rStyle w:val="CommentReference"/>
-        </w:rPr>
-        <w:commentReference w:id="1"/>
-      </w:r>
-    </w:p>
-    <w:p>
-      <w:pPr>
-        <w:tabs>
-          <w:tab w:val="left" w:pos="4395"/>
-        </w:tabs>
-        <w:spacing w:before="120"/>
-        <w:rPr>
-          <w:rFonts w:ascii="Arial" w:hAnsi="Arial"/>
-          <w:i/>
-        </w:rPr>
-      </w:pPr>
     </w:p>
     <w:sectPr>
       <w:pgSz w:w="12240" w:h="15840"/>
-      <w:pgMar w:top="1276" w:right="1800" w:bottom="993" w:left="1800" w:header="708" w:footer="708" w:gutter="0"/>
+      <w:pgMar w:top="940" w:right="1800" w:bottom="896" w:left="1800" w:header="708" w:footer="708" w:gutter="0"/>
       <w:cols w:space="708"/>
     </w:sectPr>
   </w:body>
 </w:document>
 </file>
 
-<file path=word/comments.xml><?xml version="1.0" encoding="utf-8"?>
-<w:comments xmlns:wpc="http://schemas.microsoft.com/office/word/2010/wordprocessingCanvas" xmlns:cx="http://schemas.microsoft.com/office/drawing/2014/chartex" xmlns:cx1="http://schemas.microsoft.com/office/drawing/2015/9/8/chartex" xmlns:cx2="http://schemas.microsoft.com/office/drawing/2015/10/21/chartex" xmlns:cx3="http://schemas.microsoft.com/office/drawing/2016/5/9/chartex" xmlns:cx4="http://schemas.microsoft.com/office/drawing/2016/5/10/chartex" xmlns:cx5="http://schemas.microsoft.com/office/drawing/2016/5/11/chartex" xmlns:cx6="http://schemas.microsoft.com/office/drawing/2016/5/12/chartex" xmlns:cx7="http://schemas.microsoft.com/office/drawing/2016/5/13/chartex" xmlns:cx8="http://schemas.microsoft.com/office/drawing/2016/5/14/chartex" xmlns:mc="http://schemas.openxmlformats.org/markup-compatibility/2006" xmlns:aink="http://schemas.microsoft.com/office/drawing/2016/ink" xmlns:am3d="http://schemas.microsoft.com/office/drawing/2017/model3d" xmlns:o="urn:schemas-microsoft-com:office:office" xmlns:r="http://schemas.openxmlformats.org/officeDocument/2006/relationships" xmlns:m="http://schemas.openxmlformats.org/officeDocument/2006/math" xmlns:v="urn:schemas-microsoft-com:vml" xmlns:wp14="http://schemas.microsoft.com/office/word/2010/wordprocessingDrawing" xmlns:wp="http://schemas.openxmlformats.org/drawingml/2006/wordprocessingDrawing" xmlns:w10="urn:schemas-microsoft-com:office:word" xmlns:w="http://schemas.openxmlformats.org/wordprocessingml/2006/main" xmlns:w14="http://schemas.microsoft.com/office/word/2010/wordml" xmlns:w15="http://schemas.microsoft.com/office/word/2012/wordml" xmlns:w16cid="http://schemas.microsoft.com/office/word/2016/wordml/cid" xmlns:w16se="http://schemas.microsoft.com/office/word/2015/wordml/symex" xmlns:wpg="http://schemas.microsoft.com/office/word/2010/wordprocessingGroup" xmlns:wpi="http://schemas.microsoft.com/office/word/2010/wordprocessingInk" xmlns:wne="http://schemas.microsoft.com/office/word/2006/wordml" xmlns:wps="http://schemas.microsoft.com/office/word/2010/wordprocessingShape" mc:Ignorable="w14 w15 w16se w16cid wp14">
-  <w:comment w:id="1" w:author="Microsoft Office User" w:date="2022-05-05T16:28:00Z" w:initials="MOU">
-    <w:p>
-      <w:pPr>
-        <w:pStyle w:val="CommentText"/>
-      </w:pPr>
-      <w:r>
-        <w:rPr>
-          <w:rStyle w:val="CommentReference"/>
-        </w:rPr>
-        <w:annotationRef/>
-      </w:r>
-      <w:r>
-        <w:t xml:space="preserve">No head comment on the teaching machine </w:t>
-      </w:r>
-    </w:p>
-  </w:comment>
-</w:comments>
-</file>
-
-<file path=word/commentsExtended.xml><?xml version="1.0" encoding="utf-8"?>
-<w15:commentsEx xmlns:wpc="http://schemas.microsoft.com/office/word/2010/wordprocessingCanvas" xmlns:cx="http://schemas.microsoft.com/office/drawing/2014/chartex" xmlns:cx1="http://schemas.microsoft.com/office/drawing/2015/9/8/chartex" xmlns:cx2="http://schemas.microsoft.com/office/drawing/2015/10/21/chartex" xmlns:cx3="http://schemas.microsoft.com/office/drawing/2016/5/9/chartex" xmlns:cx4="http://schemas.microsoft.com/office/drawing/2016/5/10/chartex" xmlns:cx5="http://schemas.microsoft.com/office/drawing/2016/5/11/chartex" xmlns:cx6="http://schemas.microsoft.com/office/drawing/2016/5/12/chartex" xmlns:cx7="http://schemas.microsoft.com/office/drawing/2016/5/13/chartex" xmlns:cx8="http://schemas.microsoft.com/office/drawing/2016/5/14/chartex" xmlns:mc="http://schemas.openxmlformats.org/markup-compatibility/2006" xmlns:aink="http://schemas.microsoft.com/office/drawing/2016/ink" xmlns:am3d="http://schemas.microsoft.com/office/drawing/2017/model3d" xmlns:o="urn:schemas-microsoft-com:office:office" xmlns:r="http://schemas.openxmlformats.org/officeDocument/2006/relationships" xmlns:m="http://schemas.openxmlformats.org/officeDocument/2006/math" xmlns:v="urn:schemas-microsoft-com:vml" xmlns:wp14="http://schemas.microsoft.com/office/word/2010/wordprocessingDrawing" xmlns:wp="http://schemas.openxmlformats.org/drawingml/2006/wordprocessingDrawing" xmlns:w10="urn:schemas-microsoft-com:office:word" xmlns:w="http://schemas.openxmlformats.org/wordprocessingml/2006/main" xmlns:w14="http://schemas.microsoft.com/office/word/2010/wordml" xmlns:w15="http://schemas.microsoft.com/office/word/2012/wordml" xmlns:w16cid="http://schemas.microsoft.com/office/word/2016/wordml/cid" xmlns:w16se="http://schemas.microsoft.com/office/word/2015/wordml/symex" xmlns:wpg="http://schemas.microsoft.com/office/word/2010/wordprocessingGroup" xmlns:wpi="http://schemas.microsoft.com/office/word/2010/wordprocessingInk" xmlns:wne="http://schemas.microsoft.com/office/word/2006/wordml" xmlns:wps="http://schemas.microsoft.com/office/word/2010/wordprocessingShape" mc:Ignorable="w14 w15 w16se w16cid wp14">
-  <w15:commentEx w15:paraId="7A345529" w15:done="0"/>
-</w15:commentsEx>
-</file>
-
-<file path=word/commentsIds.xml><?xml version="1.0" encoding="utf-8"?>
-<w16cid:commentsIds xmlns:wpc="http://schemas.microsoft.com/office/word/2010/wordprocessingCanvas" xmlns:cx="http://schemas.microsoft.com/office/drawing/2014/chartex" xmlns:cx1="http://schemas.microsoft.com/office/drawing/2015/9/8/chartex" xmlns:cx2="http://schemas.microsoft.com/office/drawing/2015/10/21/chartex" xmlns:cx3="http://schemas.microsoft.com/office/drawing/2016/5/9/chartex" xmlns:cx4="http://schemas.microsoft.com/office/drawing/2016/5/10/chartex" xmlns:cx5="http://schemas.microsoft.com/office/drawing/2016/5/11/chartex" xmlns:cx6="http://schemas.microsoft.com/office/drawing/2016/5/12/chartex" xmlns:cx7="http://schemas.microsoft.com/office/drawing/2016/5/13/chartex" xmlns:cx8="http://schemas.microsoft.com/office/drawing/2016/5/14/chartex" xmlns:mc="http://schemas.openxmlformats.org/markup-compatibility/2006" xmlns:aink="http://schemas.microsoft.com/office/drawing/2016/ink" xmlns:am3d="http://schemas.microsoft.com/office/drawing/2017/model3d" xmlns:o="urn:schemas-microsoft-com:office:office" xmlns:r="http://schemas.openxmlformats.org/officeDocument/2006/relationships" xmlns:m="http://schemas.openxmlformats.org/officeDocument/2006/math" xmlns:v="urn:schemas-microsoft-com:vml" xmlns:wp14="http://schemas.microsoft.com/office/word/2010/wordprocessingDrawing" xmlns:wp="http://schemas.openxmlformats.org/drawingml/2006/wordprocessingDrawing" xmlns:w10="urn:schemas-microsoft-com:office:word" xmlns:w="http://schemas.openxmlformats.org/wordprocessingml/2006/main" xmlns:w14="http://schemas.microsoft.com/office/word/2010/wordml" xmlns:w15="http://schemas.microsoft.com/office/word/2012/wordml" xmlns:w16cid="http://schemas.microsoft.com/office/word/2016/wordml/cid" xmlns:w16se="http://schemas.microsoft.com/office/word/2015/wordml/symex" xmlns:wpg="http://schemas.microsoft.com/office/word/2010/wordprocessingGroup" xmlns:wpi="http://schemas.microsoft.com/office/word/2010/wordprocessingInk" xmlns:wne="http://schemas.microsoft.com/office/word/2006/wordml" xmlns:wps="http://schemas.microsoft.com/office/word/2010/wordprocessingShape" mc:Ignorable="w14 w15 w16se w16cid wp14">
-  <w16cid:commentId w16cid:paraId="7A345529" w16cid:durableId="261E799C"/>
-</w16cid:commentsIds>
-</file>
-
-<file path=word/people.xml><?xml version="1.0" encoding="utf-8"?>
-<w15:people xmlns:wpc="http://schemas.microsoft.com/office/word/2010/wordprocessingCanvas" xmlns:cx="http://schemas.microsoft.com/office/drawing/2014/chartex" xmlns:cx1="http://schemas.microsoft.com/office/drawing/2015/9/8/chartex" xmlns:cx2="http://schemas.microsoft.com/office/drawing/2015/10/21/chartex" xmlns:cx3="http://schemas.microsoft.com/office/drawing/2016/5/9/chartex" xmlns:cx4="http://schemas.microsoft.com/office/drawing/2016/5/10/chartex" xmlns:cx5="http://schemas.microsoft.com/office/drawing/2016/5/11/chartex" xmlns:cx6="http://schemas.microsoft.com/office/drawing/2016/5/12/chartex" xmlns:cx7="http://schemas.microsoft.com/office/drawing/2016/5/13/chartex" xmlns:cx8="http://schemas.microsoft.com/office/drawing/2016/5/14/chartex" xmlns:mc="http://schemas.openxmlformats.org/markup-compatibility/2006" xmlns:aink="http://schemas.microsoft.com/office/drawing/2016/ink" xmlns:am3d="http://schemas.microsoft.com/office/drawing/2017/model3d" xmlns:o="urn:schemas-microsoft-com:office:office" xmlns:r="http://schemas.openxmlformats.org/officeDocument/2006/relationships" xmlns:m="http://schemas.openxmlformats.org/officeDocument/2006/math" xmlns:v="urn:schemas-microsoft-com:vml" xmlns:wp14="http://schemas.microsoft.com/office/word/2010/wordprocessingDrawing" xmlns:wp="http://schemas.openxmlformats.org/drawingml/2006/wordprocessingDrawing" xmlns:w10="urn:schemas-microsoft-com:office:word" xmlns:w="http://schemas.openxmlformats.org/wordprocessingml/2006/main" xmlns:w14="http://schemas.microsoft.com/office/word/2010/wordml" xmlns:w15="http://schemas.microsoft.com/office/word/2012/wordml" xmlns:w16cid="http://schemas.microsoft.com/office/word/2016/wordml/cid" xmlns:w16se="http://schemas.microsoft.com/office/word/2015/wordml/symex" xmlns:wpg="http://schemas.microsoft.com/office/word/2010/wordprocessingGroup" xmlns:wpi="http://schemas.microsoft.com/office/word/2010/wordprocessingInk" xmlns:wne="http://schemas.microsoft.com/office/word/2006/wordml" xmlns:wps="http://schemas.microsoft.com/office/word/2010/wordprocessingShape" mc:Ignorable="w14 w15 w16se w16cid wp14">
-  <w15:person w15:author="Microsoft Office User">
-    <w15:presenceInfo w15:providerId="None" w15:userId="Microsoft Office User"/>
-  </w15:person>
-</w15:people>
-</file>
-
 <file path=word/styles.xml><?xml version="1.0" encoding="utf-8"?>
-<w:styles xmlns:mc="http://schemas.openxmlformats.org/markup-compatibility/2006" xmlns:r="http://schemas.openxmlformats.org/officeDocument/2006/relationships" xmlns:w="http://schemas.openxmlformats.org/wordprocessingml/2006/main" xmlns:w14="http://schemas.microsoft.com/office/word/2010/wordml" xmlns:w15="http://schemas.microsoft.com/office/word/2012/wordml" xmlns:w16cid="http://schemas.microsoft.com/office/word/2016/wordml/cid" xmlns:w16se="http://schemas.microsoft.com/office/word/2015/wordml/symex" mc:Ignorable="w14 w15 w16se w16cid">
+<w:styles xmlns:mc="http://schemas.openxmlformats.org/markup-compatibility/2006" xmlns:r="http://schemas.openxmlformats.org/officeDocument/2006/relationships" xmlns:w="http://schemas.openxmlformats.org/wordprocessingml/2006/main" xmlns:w14="http://schemas.microsoft.com/office/word/2010/wordml" xmlns:w15="http://schemas.microsoft.com/office/word/2012/wordml" xmlns:w16cex="http://schemas.microsoft.com/office/word/2018/wordml/cex" xmlns:w16cid="http://schemas.microsoft.com/office/word/2016/wordml/cid" xmlns:w16="http://schemas.microsoft.com/office/word/2018/wordml" xmlns:w16sdtdh="http://schemas.microsoft.com/office/word/2020/wordml/sdtdatahash" xmlns:w16se="http://schemas.microsoft.com/office/word/2015/wordml/symex" mc:Ignorable="w14 w15 w16se w16cid w16 w16cex w16sdtdh">
   <w:docDefaults>
     <w:rPrDefault>
       <w:rPr>
@@ -1853,7 +1831,7 @@
     </w:rPrDefault>
     <w:pPrDefault/>
   </w:docDefaults>
-  <w:latentStyles w:defLockedState="0" w:defUIPriority="99" w:defSemiHidden="0" w:defUnhideWhenUsed="0" w:defQFormat="0" w:count="375">
+  <w:latentStyles w:defLockedState="0" w:defUIPriority="99" w:defSemiHidden="0" w:defUnhideWhenUsed="0" w:defQFormat="0" w:count="376">
     <w:lsdException w:name="Normal" w:uiPriority="0" w:qFormat="1"/>
     <w:lsdException w:name="heading 1" w:uiPriority="9" w:qFormat="1"/>
     <w:lsdException w:name="heading 2" w:semiHidden="1" w:uiPriority="9" w:unhideWhenUsed="1" w:qFormat="1"/>
@@ -1959,7 +1937,6 @@
     <w:lsdException w:name="HTML Sample" w:semiHidden="1" w:unhideWhenUsed="1"/>
     <w:lsdException w:name="HTML Typewriter" w:semiHidden="1" w:unhideWhenUsed="1"/>
     <w:lsdException w:name="HTML Variable" w:semiHidden="1" w:unhideWhenUsed="1"/>
-    <w:lsdException w:name="Normal Table" w:semiHidden="1" w:unhideWhenUsed="1"/>
     <w:lsdException w:name="annotation subject" w:semiHidden="1" w:unhideWhenUsed="1"/>
     <w:lsdException w:name="No List" w:semiHidden="1" w:unhideWhenUsed="1"/>
     <w:lsdException w:name="Outline List 1" w:semiHidden="1" w:unhideWhenUsed="1"/>
@@ -2006,10 +1983,8 @@
     <w:lsdException w:name="Table Subtle 2" w:semiHidden="1" w:unhideWhenUsed="1"/>
     <w:lsdException w:name="Table Web 1" w:semiHidden="1" w:unhideWhenUsed="1"/>
     <w:lsdException w:name="Table Web 2" w:semiHidden="1" w:unhideWhenUsed="1"/>
-    <w:lsdException w:name="Table Web 3" w:semiHidden="1" w:unhideWhenUsed="1"/>
     <w:lsdException w:name="Balloon Text" w:semiHidden="1" w:unhideWhenUsed="1"/>
     <w:lsdException w:name="Table Grid" w:uiPriority="59"/>
-    <w:lsdException w:name="Table Theme" w:semiHidden="1" w:unhideWhenUsed="1"/>
     <w:lsdException w:name="Placeholder Text" w:semiHidden="1" w:unhideWhenUsed="1"/>
     <w:lsdException w:name="No Spacing" w:qFormat="1"/>
     <w:lsdException w:name="Light Shading"/>
@@ -2229,6 +2204,7 @@
     <w:lsdException w:name="Smart Hyperlink" w:semiHidden="1" w:unhideWhenUsed="1"/>
     <w:lsdException w:name="Hashtag" w:semiHidden="1" w:unhideWhenUsed="1"/>
     <w:lsdException w:name="Unresolved Mention" w:semiHidden="1" w:unhideWhenUsed="1"/>
+    <w:lsdException w:name="Smart Link" w:semiHidden="1" w:unhideWhenUsed="1"/>
   </w:latentStyles>
   <w:style w:type="paragraph" w:default="1" w:styleId="Normal">
     <w:name w:val="Normal"/>

</xml_diff>